<commit_message>
j'air arranger des truc la
</commit_message>
<xml_diff>
--- a/TP1_mandat-2020.docx
+++ b/TP1_mandat-2020.docx
@@ -857,10 +857,59 @@
     </w:p>
     <w:p>
       <w:pPr>
-        <w:rPr>
-          <w:lang w:eastAsia="fr-CA"/>
-        </w:rPr>
-      </w:pPr>
+        <w:jc w:val="center"/>
+        <w:rPr>
+          <w:lang w:eastAsia="fr-CA"/>
+        </w:rPr>
+      </w:pPr>
+      <w:r>
+        <w:rPr>
+          <w:noProof/>
+          <w:lang w:eastAsia="fr-CA"/>
+        </w:rPr>
+        <w:lastRenderedPageBreak/>
+        <w:drawing>
+          <wp:inline distT="0" distB="0" distL="0" distR="0">
+            <wp:extent cx="4401168" cy="4401168"/>
+            <wp:effectExtent l="0" t="0" r="6350" b="6350"/>
+            <wp:docPr id="5" name="Image 5"/>
+            <wp:cNvGraphicFramePr>
+              <a:graphicFrameLocks xmlns:a="http://schemas.openxmlformats.org/drawingml/2006/main" noChangeAspect="1"/>
+            </wp:cNvGraphicFramePr>
+            <a:graphic xmlns:a="http://schemas.openxmlformats.org/drawingml/2006/main">
+              <a:graphicData uri="http://schemas.openxmlformats.org/drawingml/2006/picture">
+                <pic:pic xmlns:pic="http://schemas.openxmlformats.org/drawingml/2006/picture">
+                  <pic:nvPicPr>
+                    <pic:cNvPr id="5" name="Image 5"/>
+                    <pic:cNvPicPr/>
+                  </pic:nvPicPr>
+                  <pic:blipFill>
+                    <a:blip r:embed="rId9">
+                      <a:extLst>
+                        <a:ext uri="{28A0092B-C50C-407E-A947-70E740481C1C}">
+                          <a14:useLocalDpi xmlns:a14="http://schemas.microsoft.com/office/drawing/2010/main" val="0"/>
+                        </a:ext>
+                      </a:extLst>
+                    </a:blip>
+                    <a:stretch>
+                      <a:fillRect/>
+                    </a:stretch>
+                  </pic:blipFill>
+                  <pic:spPr>
+                    <a:xfrm>
+                      <a:off x="0" y="0"/>
+                      <a:ext cx="4412563" cy="4412563"/>
+                    </a:xfrm>
+                    <a:prstGeom prst="rect">
+                      <a:avLst/>
+                    </a:prstGeom>
+                  </pic:spPr>
+                </pic:pic>
+              </a:graphicData>
+            </a:graphic>
+          </wp:inline>
+        </w:drawing>
+      </w:r>
     </w:p>
     <w:p>
       <w:pPr>
@@ -992,7 +1041,6 @@
         <w:rPr>
           <w:lang w:eastAsia="fr-CA"/>
         </w:rPr>
-        <w:lastRenderedPageBreak/>
         <w:t>Placez cette figure dans l’espace ci-dessous (le format *.png fait souvent un beau travail).</w:t>
       </w:r>
     </w:p>
@@ -1112,6 +1160,7 @@
         <w:rPr>
           <w:lang w:eastAsia="fr-CA"/>
         </w:rPr>
+        <w:lastRenderedPageBreak/>
         <w:t>Concevez une fonction MATLAB qui calcule</w:t>
       </w:r>
       <w:r>
@@ -1473,8 +1522,8 @@
       </w:r>
     </w:p>
     <w:sectPr>
-      <w:headerReference w:type="default" r:id="rId9"/>
-      <w:footerReference w:type="default" r:id="rId10"/>
+      <w:headerReference w:type="default" r:id="rId10"/>
+      <w:footerReference w:type="default" r:id="rId11"/>
       <w:pgSz w:w="12240" w:h="15840" w:code="1"/>
       <w:pgMar w:top="1418" w:right="1701" w:bottom="1134" w:left="1701" w:header="1021" w:footer="510" w:gutter="0"/>
       <w:cols w:space="708"/>
@@ -2719,6 +2768,7 @@
     <w:lsdException w:name="Emphasis" w:qFormat="1"/>
     <w:lsdException w:name="HTML Preformatted" w:semiHidden="1" w:unhideWhenUsed="1"/>
     <w:lsdException w:name="HTML Variable" w:semiHidden="1" w:unhideWhenUsed="1"/>
+    <w:lsdException w:name="Normal Table" w:semiHidden="1" w:unhideWhenUsed="1"/>
     <w:lsdException w:name="No List" w:semiHidden="1" w:unhideWhenUsed="1"/>
     <w:lsdException w:name="Outline List 1" w:semiHidden="1" w:unhideWhenUsed="1"/>
     <w:lsdException w:name="Outline List 2" w:semiHidden="1" w:unhideWhenUsed="1"/>
@@ -2764,7 +2814,9 @@
     <w:lsdException w:name="Table Subtle 2" w:semiHidden="1" w:unhideWhenUsed="1"/>
     <w:lsdException w:name="Table Web 1" w:semiHidden="1" w:unhideWhenUsed="1"/>
     <w:lsdException w:name="Table Web 2" w:semiHidden="1" w:unhideWhenUsed="1"/>
+    <w:lsdException w:name="Table Web 3" w:semiHidden="1" w:unhideWhenUsed="1"/>
     <w:lsdException w:name="Balloon Text" w:semiHidden="1" w:unhideWhenUsed="1"/>
+    <w:lsdException w:name="Table Theme" w:semiHidden="1" w:unhideWhenUsed="1"/>
     <w:lsdException w:name="Placeholder Text" w:semiHidden="1" w:uiPriority="99"/>
     <w:lsdException w:name="No Spacing" w:uiPriority="1" w:qFormat="1"/>
     <w:lsdException w:name="Light Shading" w:uiPriority="60"/>

</xml_diff>